<commit_message>
edit lego problem statement file
</commit_message>
<xml_diff>
--- a/Lego_sets_report/Lego_problem_statement.docx
+++ b/Lego_sets_report/Lego_problem_statement.docx
@@ -107,19 +107,135 @@
         </w:rPr>
         <w:t>Les figurines LEGO sont-elles principalement associées aux ensembles sous licence ?</w:t>
       </w:r>
-    </w:p>
-    <w:p>
-      <w:pPr>
-        <w:rPr>
-          <w:lang w:val="fr-FR"/>
-        </w:rPr>
-      </w:pPr>
+      <w:r>
+        <w:rPr>
+          <w:lang w:val="fr-FR"/>
+        </w:rPr>
+        <w:br/>
+      </w:r>
+      <w:r>
+        <w:rPr>
+          <w:lang w:val="fr-FR"/>
+        </w:rPr>
+        <w:br/>
+      </w:r>
+      <w:r>
+        <w:rPr>
+          <w:b/>
+          <w:bCs/>
+          <w:lang w:val="fr-FR"/>
+        </w:rPr>
+        <w:t>les notion a couvrire</w:t>
+      </w:r>
     </w:p>
     <w:p>
       <w:pPr>
         <w:pStyle w:val="ListParagraph"/>
         <w:numPr>
           <w:ilvl w:val="0"/>
+          <w:numId w:val="2"/>
+        </w:numPr>
+        <w:rPr>
+          <w:lang w:val="fr-FR"/>
+        </w:rPr>
+      </w:pPr>
+      <w:r>
+        <w:rPr>
+          <w:lang w:val="fr-FR"/>
+        </w:rPr>
+        <w:t>Interactivité visuelle</w:t>
+      </w:r>
+    </w:p>
+    <w:p>
+      <w:pPr>
+        <w:pStyle w:val="ListParagraph"/>
+        <w:numPr>
+          <w:ilvl w:val="0"/>
+          <w:numId w:val="2"/>
+        </w:numPr>
+        <w:rPr>
+          <w:lang w:val="fr-FR"/>
+        </w:rPr>
+      </w:pPr>
+      <w:r>
+        <w:rPr>
+          <w:lang w:val="fr-FR"/>
+        </w:rPr>
+        <w:t>Infobulles personnalisées</w:t>
+      </w:r>
+    </w:p>
+    <w:p>
+      <w:pPr>
+        <w:pStyle w:val="ListParagraph"/>
+        <w:numPr>
+          <w:ilvl w:val="0"/>
+          <w:numId w:val="2"/>
+        </w:numPr>
+        <w:rPr>
+          <w:lang w:val="fr-FR"/>
+        </w:rPr>
+      </w:pPr>
+      <w:r>
+        <w:rPr>
+          <w:lang w:val="fr-FR"/>
+        </w:rPr>
+        <w:t>Actions des favoris</w:t>
+      </w:r>
+      <w:r>
+        <w:rPr>
+          <w:lang w:val="fr-FR"/>
+        </w:rPr>
+        <w:t xml:space="preserve"> ou signets</w:t>
+      </w:r>
+    </w:p>
+    <w:p>
+      <w:pPr>
+        <w:pStyle w:val="ListParagraph"/>
+        <w:numPr>
+          <w:ilvl w:val="0"/>
+          <w:numId w:val="2"/>
+        </w:numPr>
+        <w:rPr>
+          <w:lang w:val="fr-FR"/>
+        </w:rPr>
+      </w:pPr>
+      <w:r>
+        <w:rPr>
+          <w:lang w:val="fr-FR"/>
+        </w:rPr>
+        <w:t>Paramètres</w:t>
+      </w:r>
+    </w:p>
+    <w:p>
+      <w:pPr>
+        <w:pStyle w:val="ListParagraph"/>
+        <w:numPr>
+          <w:ilvl w:val="0"/>
+          <w:numId w:val="2"/>
+        </w:numPr>
+        <w:rPr>
+          <w:lang w:val="fr-FR"/>
+        </w:rPr>
+      </w:pPr>
+      <w:r>
+        <w:rPr>
+          <w:lang w:val="fr-FR"/>
+        </w:rPr>
+        <w:t>Et plus</w:t>
+      </w:r>
+    </w:p>
+    <w:p>
+      <w:pPr>
+        <w:rPr>
+          <w:lang w:val="fr-FR"/>
+        </w:rPr>
+      </w:pPr>
+    </w:p>
+    <w:p>
+      <w:pPr>
+        <w:pStyle w:val="ListParagraph"/>
+        <w:numPr>
+          <w:ilvl w:val="0"/>
           <w:numId w:val="1"/>
         </w:numPr>
         <w:rPr>
@@ -358,7 +474,20 @@
         <w:rPr>
           <w:lang w:val="fr-FR"/>
         </w:rPr>
-        <w:t>Prenez une minute pour esquisser des aménagements possibles en vous basant sur le cahier des charges du projet.</w:t>
+        <w:lastRenderedPageBreak/>
+        <w:t xml:space="preserve">Prenez une minute pour esquisser des aménagements possibles en vous basant sur le cahier des </w:t>
+      </w:r>
+      <w:r>
+        <w:rPr>
+          <w:lang w:val="fr-FR"/>
+        </w:rPr>
+        <w:t>c</w:t>
+      </w:r>
+      <w:r>
+        <w:rPr>
+          <w:lang w:val="fr-FR"/>
+        </w:rPr>
+        <w:t>charges du projet.</w:t>
       </w:r>
     </w:p>
     <w:p>
@@ -413,6 +542,114 @@
           <w:lang w:val="fr-FR"/>
         </w:rPr>
         <w:t>Inserer la table pour montre nom et id d’ensemble, them, groupe d’age et groupe de prix</w:t>
+      </w:r>
+    </w:p>
+    <w:p>
+      <w:pPr>
+        <w:pStyle w:val="ListParagraph"/>
+        <w:numPr>
+          <w:ilvl w:val="1"/>
+          <w:numId w:val="1"/>
+        </w:numPr>
+        <w:rPr>
+          <w:lang w:val="fr-FR"/>
+        </w:rPr>
+      </w:pPr>
+      <w:r>
+        <w:rPr>
+          <w:lang w:val="fr-FR"/>
+        </w:rPr>
+        <w:t>Montrer les details d’un ensemble selectionne incluant le nom, image, prix, annee, pieces et l’age</w:t>
+      </w:r>
+    </w:p>
+    <w:p>
+      <w:pPr>
+        <w:pStyle w:val="ListParagraph"/>
+        <w:numPr>
+          <w:ilvl w:val="1"/>
+          <w:numId w:val="1"/>
+        </w:numPr>
+        <w:rPr>
+          <w:lang w:val="fr-FR"/>
+        </w:rPr>
+      </w:pPr>
+      <w:r>
+        <w:rPr>
+          <w:lang w:val="fr-FR"/>
+        </w:rPr>
+        <w:t>Modifiez l'interaction du rapport pour empêcher les sélections de tableau de filtrer la carte de niveau supérieur</w:t>
+      </w:r>
+    </w:p>
+    <w:p>
+      <w:pPr>
+        <w:pStyle w:val="ListParagraph"/>
+        <w:numPr>
+          <w:ilvl w:val="1"/>
+          <w:numId w:val="1"/>
+        </w:numPr>
+        <w:rPr>
+          <w:lang w:val="fr-FR"/>
+        </w:rPr>
+      </w:pPr>
+      <w:r>
+        <w:rPr>
+          <w:lang w:val="fr-FR"/>
+        </w:rPr>
+        <w:t>Ajouter un infobule pour les images</w:t>
+      </w:r>
+    </w:p>
+    <w:p>
+      <w:pPr>
+        <w:pStyle w:val="ListParagraph"/>
+        <w:numPr>
+          <w:ilvl w:val="1"/>
+          <w:numId w:val="1"/>
+        </w:numPr>
+        <w:rPr>
+          <w:lang w:val="fr-FR"/>
+        </w:rPr>
+      </w:pPr>
+      <w:r>
+        <w:rPr>
+          <w:lang w:val="fr-FR"/>
+        </w:rPr>
+        <w:t>Ajouter des bookmarks et des bouton d’action permettre de reinitialiser les filtres</w:t>
+      </w:r>
+    </w:p>
+    <w:p>
+      <w:pPr>
+        <w:pStyle w:val="ListParagraph"/>
+        <w:numPr>
+          <w:ilvl w:val="0"/>
+          <w:numId w:val="1"/>
+        </w:numPr>
+        <w:rPr>
+          <w:lang w:val="fr-FR"/>
+        </w:rPr>
+      </w:pPr>
+      <w:r>
+        <w:rPr>
+          <w:lang w:val="fr-FR"/>
+        </w:rPr>
+        <w:t>Duplication de la page et remplacer le visuel en arbre de decomposition configure pour analyser le total ensemble par categorie, groupe theme, theme et nom</w:t>
+      </w:r>
+    </w:p>
+    <w:p>
+      <w:pPr>
+        <w:pStyle w:val="ListParagraph"/>
+        <w:numPr>
+          <w:ilvl w:val="1"/>
+          <w:numId w:val="1"/>
+        </w:numPr>
+        <w:rPr>
+          <w:lang w:val="fr-FR"/>
+        </w:rPr>
+      </w:pPr>
+      <w:r>
+        <w:rPr>
+          <w:lang w:val="fr-FR"/>
+        </w:rPr>
+        <w:t>Ajouter un bouton de navigation depuis tous les rapports</w:t>
       </w:r>
     </w:p>
     <w:sectPr>
@@ -513,8 +750,124 @@
       </w:pPr>
     </w:lvl>
   </w:abstractNum>
+  <w:abstractNum w:abstractNumId="1" w15:restartNumberingAfterBreak="0">
+    <w:nsid w:val="56402DF0"/>
+    <w:multiLevelType w:val="hybridMultilevel"/>
+    <w:tmpl w:val="3918DD22"/>
+    <w:lvl w:ilvl="0" w:tplc="04090001">
+      <w:start w:val="1"/>
+      <w:numFmt w:val="bullet"/>
+      <w:lvlText w:val=""/>
+      <w:lvlJc w:val="left"/>
+      <w:pPr>
+        <w:ind w:left="720" w:hanging="360"/>
+      </w:pPr>
+      <w:rPr>
+        <w:rFonts w:ascii="Symbol" w:hAnsi="Symbol" w:hint="default"/>
+      </w:rPr>
+    </w:lvl>
+    <w:lvl w:ilvl="1" w:tplc="04090003" w:tentative="1">
+      <w:start w:val="1"/>
+      <w:numFmt w:val="bullet"/>
+      <w:lvlText w:val="o"/>
+      <w:lvlJc w:val="left"/>
+      <w:pPr>
+        <w:ind w:left="1440" w:hanging="360"/>
+      </w:pPr>
+      <w:rPr>
+        <w:rFonts w:ascii="Courier New" w:hAnsi="Courier New" w:cs="Courier New" w:hint="default"/>
+      </w:rPr>
+    </w:lvl>
+    <w:lvl w:ilvl="2" w:tplc="04090005" w:tentative="1">
+      <w:start w:val="1"/>
+      <w:numFmt w:val="bullet"/>
+      <w:lvlText w:val=""/>
+      <w:lvlJc w:val="left"/>
+      <w:pPr>
+        <w:ind w:left="2160" w:hanging="360"/>
+      </w:pPr>
+      <w:rPr>
+        <w:rFonts w:ascii="Wingdings" w:hAnsi="Wingdings" w:hint="default"/>
+      </w:rPr>
+    </w:lvl>
+    <w:lvl w:ilvl="3" w:tplc="04090001" w:tentative="1">
+      <w:start w:val="1"/>
+      <w:numFmt w:val="bullet"/>
+      <w:lvlText w:val=""/>
+      <w:lvlJc w:val="left"/>
+      <w:pPr>
+        <w:ind w:left="2880" w:hanging="360"/>
+      </w:pPr>
+      <w:rPr>
+        <w:rFonts w:ascii="Symbol" w:hAnsi="Symbol" w:hint="default"/>
+      </w:rPr>
+    </w:lvl>
+    <w:lvl w:ilvl="4" w:tplc="04090003" w:tentative="1">
+      <w:start w:val="1"/>
+      <w:numFmt w:val="bullet"/>
+      <w:lvlText w:val="o"/>
+      <w:lvlJc w:val="left"/>
+      <w:pPr>
+        <w:ind w:left="3600" w:hanging="360"/>
+      </w:pPr>
+      <w:rPr>
+        <w:rFonts w:ascii="Courier New" w:hAnsi="Courier New" w:cs="Courier New" w:hint="default"/>
+      </w:rPr>
+    </w:lvl>
+    <w:lvl w:ilvl="5" w:tplc="04090005" w:tentative="1">
+      <w:start w:val="1"/>
+      <w:numFmt w:val="bullet"/>
+      <w:lvlText w:val=""/>
+      <w:lvlJc w:val="left"/>
+      <w:pPr>
+        <w:ind w:left="4320" w:hanging="360"/>
+      </w:pPr>
+      <w:rPr>
+        <w:rFonts w:ascii="Wingdings" w:hAnsi="Wingdings" w:hint="default"/>
+      </w:rPr>
+    </w:lvl>
+    <w:lvl w:ilvl="6" w:tplc="04090001" w:tentative="1">
+      <w:start w:val="1"/>
+      <w:numFmt w:val="bullet"/>
+      <w:lvlText w:val=""/>
+      <w:lvlJc w:val="left"/>
+      <w:pPr>
+        <w:ind w:left="5040" w:hanging="360"/>
+      </w:pPr>
+      <w:rPr>
+        <w:rFonts w:ascii="Symbol" w:hAnsi="Symbol" w:hint="default"/>
+      </w:rPr>
+    </w:lvl>
+    <w:lvl w:ilvl="7" w:tplc="04090003" w:tentative="1">
+      <w:start w:val="1"/>
+      <w:numFmt w:val="bullet"/>
+      <w:lvlText w:val="o"/>
+      <w:lvlJc w:val="left"/>
+      <w:pPr>
+        <w:ind w:left="5760" w:hanging="360"/>
+      </w:pPr>
+      <w:rPr>
+        <w:rFonts w:ascii="Courier New" w:hAnsi="Courier New" w:cs="Courier New" w:hint="default"/>
+      </w:rPr>
+    </w:lvl>
+    <w:lvl w:ilvl="8" w:tplc="04090005" w:tentative="1">
+      <w:start w:val="1"/>
+      <w:numFmt w:val="bullet"/>
+      <w:lvlText w:val=""/>
+      <w:lvlJc w:val="left"/>
+      <w:pPr>
+        <w:ind w:left="6480" w:hanging="360"/>
+      </w:pPr>
+      <w:rPr>
+        <w:rFonts w:ascii="Wingdings" w:hAnsi="Wingdings" w:hint="default"/>
+      </w:rPr>
+    </w:lvl>
+  </w:abstractNum>
   <w:num w:numId="1" w16cid:durableId="777021334">
     <w:abstractNumId w:val="0"/>
+  </w:num>
+  <w:num w:numId="2" w16cid:durableId="1068382814">
+    <w:abstractNumId w:val="1"/>
   </w:num>
 </w:numbering>
 </file>

</xml_diff>